<commit_message>
added caching to the streamlit app and worte the rest of log part 1
</commit_message>
<xml_diff>
--- a/Log part 1.docx
+++ b/Log part 1.docx
@@ -4,14 +4,149 @@
   <w:body>
     <w:p>
       <w:r>
-        <w:t>Used chatGPT for the for loop creating plots for the individual plots, and for the tip of using MinMaxScaler.</w:t>
+        <w:t xml:space="preserve">The first part of the assignment was pretty straightforward as I have experience in using </w:t>
+      </w:r>
+      <w:proofErr w:type="spellStart"/>
+      <w:r>
+        <w:t>jupyter</w:t>
+      </w:r>
+      <w:proofErr w:type="spellEnd"/>
+      <w:r>
+        <w:t xml:space="preserve"> notebooks for exploratory data analysis. </w:t>
       </w:r>
     </w:p>
     <w:p>
       <w:r>
-        <w:t>Biggest challenge so far was in creating the pdf, as pandoc was not installed. This was easily fixed as it’s a normal problem if one has taken dat200 and inf221.</w:t>
+        <w:t>For this part I loaded and inspected the data using pandas. Then made histograms for each column using matplotlib. For plotting all the columns together</w:t>
+      </w:r>
+      <w:r>
+        <w:t>,</w:t>
+      </w:r>
+      <w:r>
+        <w:t xml:space="preserve"> I used </w:t>
+      </w:r>
+      <w:proofErr w:type="spellStart"/>
+      <w:r>
+        <w:t>MinMaxScaler</w:t>
+      </w:r>
+      <w:proofErr w:type="spellEnd"/>
+      <w:r>
+        <w:t xml:space="preserve"> from scikit learn and made a line plot using matplotlib.</w:t>
       </w:r>
     </w:p>
+    <w:p>
+      <w:r>
+        <w:t>The b</w:t>
+      </w:r>
+      <w:r>
+        <w:t xml:space="preserve">iggest challenge </w:t>
+      </w:r>
+      <w:r>
+        <w:t>I faced</w:t>
+      </w:r>
+      <w:r>
+        <w:t xml:space="preserve"> </w:t>
+      </w:r>
+      <w:r>
+        <w:t xml:space="preserve">in part one </w:t>
+      </w:r>
+      <w:r>
+        <w:t xml:space="preserve">was in creating the pdf, as </w:t>
+      </w:r>
+      <w:proofErr w:type="spellStart"/>
+      <w:r>
+        <w:t>pandoc</w:t>
+      </w:r>
+      <w:proofErr w:type="spellEnd"/>
+      <w:r>
+        <w:t xml:space="preserve"> was not installed</w:t>
+      </w:r>
+      <w:r>
+        <w:t xml:space="preserve"> on my system</w:t>
+      </w:r>
+      <w:r>
+        <w:t xml:space="preserve">. This was easily fixed as it’s a </w:t>
+      </w:r>
+      <w:r>
+        <w:t xml:space="preserve">common problem when creating pdfs from </w:t>
+      </w:r>
+      <w:proofErr w:type="spellStart"/>
+      <w:r>
+        <w:t>jupyter</w:t>
+      </w:r>
+      <w:proofErr w:type="spellEnd"/>
+      <w:r>
+        <w:t xml:space="preserve"> notebook.</w:t>
+      </w:r>
+    </w:p>
+    <w:p>
+      <w:r>
+        <w:t xml:space="preserve">The second part of the assignment was a bit more challenging as I have not used </w:t>
+      </w:r>
+      <w:proofErr w:type="spellStart"/>
+      <w:r>
+        <w:t>Streamlit</w:t>
+      </w:r>
+      <w:proofErr w:type="spellEnd"/>
+      <w:r>
+        <w:t xml:space="preserve"> before. I started with creating an app only displaying “hello world” in the browser. Then I created multiple pages for the app using a folder structure and added page navigation. I found that the page navigation didn’t work very well with an app with folder structure, so I changed to using functions </w:t>
+      </w:r>
+      <w:r>
+        <w:t xml:space="preserve">to define the pages of the app. I then created one python script for each page which I import in the main streamlit_app.py file. For me, this way to structure the app made the most sense. Then I filled the pages with the content as described in the task, spending most time on creating the third page. The last thing I did was to implement the caching of the </w:t>
+      </w:r>
+      <w:proofErr w:type="spellStart"/>
+      <w:r>
+        <w:t>dataframe</w:t>
+      </w:r>
+      <w:proofErr w:type="spellEnd"/>
+      <w:r>
+        <w:t xml:space="preserve">. I tried to do this in the streamlit_app.py file but was not able to make this work properly. I then chose to make a script for loading the data with containing a function for loading the csv-file into a </w:t>
+      </w:r>
+      <w:proofErr w:type="spellStart"/>
+      <w:r>
+        <w:t>dataframe</w:t>
+      </w:r>
+      <w:proofErr w:type="spellEnd"/>
+      <w:r>
+        <w:t xml:space="preserve"> using the @st.caching decorator. I think this will work for caching. </w:t>
+      </w:r>
+    </w:p>
+    <w:p>
+      <w:r>
+        <w:t xml:space="preserve">Use of AI: I used ChatGPT for the for-loop creating plots for the individual plots, and for the tip of using </w:t>
+      </w:r>
+      <w:proofErr w:type="spellStart"/>
+      <w:r>
+        <w:t>MinMaxScaler</w:t>
+      </w:r>
+      <w:proofErr w:type="spellEnd"/>
+      <w:r>
+        <w:t xml:space="preserve">. In addition, I used ChatGPT for the </w:t>
+      </w:r>
+      <w:proofErr w:type="spellStart"/>
+      <w:r>
+        <w:t>altair</w:t>
+      </w:r>
+      <w:proofErr w:type="spellEnd"/>
+      <w:r>
+        <w:t xml:space="preserve"> code</w:t>
+      </w:r>
+      <w:r>
+        <w:t xml:space="preserve"> in the </w:t>
+      </w:r>
+      <w:proofErr w:type="spellStart"/>
+      <w:r>
+        <w:t>streamlit</w:t>
+      </w:r>
+      <w:proofErr w:type="spellEnd"/>
+      <w:r>
+        <w:t xml:space="preserve"> app</w:t>
+      </w:r>
+      <w:r>
+        <w:t>.</w:t>
+      </w:r>
+    </w:p>
+    <w:p/>
     <w:sectPr>
       <w:pgSz w:w="11906" w:h="16838"/>
       <w:pgMar w:top="1440" w:right="1440" w:bottom="1440" w:left="1440" w:header="708" w:footer="708" w:gutter="0"/>

</xml_diff>